<commit_message>
Added more details for training plan, part of issue #3 and issue #2
</commit_message>
<xml_diff>
--- a/Documents/Training_Plan_Worksheet.docx
+++ b/Documents/Training_Plan_Worksheet.docx
@@ -1,6 +1,6 @@
 
 <file path=word/document.xml><?xml version="1.0" encoding="utf-8"?>
-<w:document xmlns:wpc="http://schemas.microsoft.com/office/word/2010/wordprocessingCanvas" xmlns:cx="http://schemas.microsoft.com/office/drawing/2014/chartex" xmlns:cx1="http://schemas.microsoft.com/office/drawing/2015/9/8/chartex" xmlns:cx2="http://schemas.microsoft.com/office/drawing/2015/10/21/chartex" xmlns:cx3="http://schemas.microsoft.com/office/drawing/2016/5/9/chartex" xmlns:cx4="http://schemas.microsoft.com/office/drawing/2016/5/10/chartex" xmlns:cx5="http://schemas.microsoft.com/office/drawing/2016/5/11/chartex" xmlns:cx6="http://schemas.microsoft.com/office/drawing/2016/5/12/chartex" xmlns:cx7="http://schemas.microsoft.com/office/drawing/2016/5/13/chartex" xmlns:cx8="http://schemas.microsoft.com/office/drawing/2016/5/14/chartex" xmlns:mc="http://schemas.openxmlformats.org/markup-compatibility/2006" xmlns:aink="http://schemas.microsoft.com/office/drawing/2016/ink" xmlns:am3d="http://schemas.microsoft.com/office/drawing/2017/model3d" xmlns:o="urn:schemas-microsoft-com:office:office" xmlns:oel="http://schemas.microsoft.com/office/2019/extlst" xmlns:r="http://schemas.openxmlformats.org/officeDocument/2006/relationships" xmlns:m="http://schemas.openxmlformats.org/officeDocument/2006/math" xmlns:v="urn:schemas-microsoft-com:vml" xmlns:wp14="http://schemas.microsoft.com/office/word/2010/wordprocessingDrawing" xmlns:wp="http://schemas.openxmlformats.org/drawingml/2006/wordprocessingDrawing" xmlns:w10="urn:schemas-microsoft-com:office:word" xmlns:w="http://schemas.openxmlformats.org/wordprocessingml/2006/main" xmlns:w14="http://schemas.microsoft.com/office/word/2010/wordml" xmlns:w15="http://schemas.microsoft.com/office/word/2012/wordml" xmlns:w16cex="http://schemas.microsoft.com/office/word/2018/wordml/cex" xmlns:w16cid="http://schemas.microsoft.com/office/word/2016/wordml/cid" xmlns:w16="http://schemas.microsoft.com/office/word/2018/wordml" xmlns:w16du="http://schemas.microsoft.com/office/word/2023/wordml/word16du" xmlns:w16sdtdh="http://schemas.microsoft.com/office/word/2020/wordml/sdtdatahash" xmlns:w16sdtfl="http://schemas.microsoft.com/office/word/2024/wordml/sdtformatlock" xmlns:w16se="http://schemas.microsoft.com/office/word/2015/wordml/symex" xmlns:wpg="http://schemas.microsoft.com/office/word/2010/wordprocessingGroup" xmlns:wpi="http://schemas.microsoft.com/office/word/2010/wordprocessingInk" xmlns:wne="http://schemas.microsoft.com/office/word/2006/wordml" xmlns:wps="http://schemas.microsoft.com/office/word/2010/wordprocessingShape" mc:Ignorable="w14 w15 w16se w16cid w16 w16cex w16sdtdh w16sdtfl w16du wp14">
+<w:document xmlns:wpc="http://schemas.microsoft.com/office/word/2010/wordprocessingCanvas" xmlns:cx="http://schemas.microsoft.com/office/drawing/2014/chartex" xmlns:cx1="http://schemas.microsoft.com/office/drawing/2015/9/8/chartex" xmlns:cx2="http://schemas.microsoft.com/office/drawing/2015/10/21/chartex" xmlns:cx3="http://schemas.microsoft.com/office/drawing/2016/5/9/chartex" xmlns:cx4="http://schemas.microsoft.com/office/drawing/2016/5/10/chartex" xmlns:cx5="http://schemas.microsoft.com/office/drawing/2016/5/11/chartex" xmlns:cx6="http://schemas.microsoft.com/office/drawing/2016/5/12/chartex" xmlns:cx7="http://schemas.microsoft.com/office/drawing/2016/5/13/chartex" xmlns:cx8="http://schemas.microsoft.com/office/drawing/2016/5/14/chartex" xmlns:mc="http://schemas.openxmlformats.org/markup-compatibility/2006" xmlns:aink="http://schemas.microsoft.com/office/drawing/2016/ink" xmlns:am3d="http://schemas.microsoft.com/office/drawing/2017/model3d" xmlns:o="urn:schemas-microsoft-com:office:office" xmlns:r="http://schemas.openxmlformats.org/officeDocument/2006/relationships" xmlns:m="http://schemas.openxmlformats.org/officeDocument/2006/math" xmlns:v="urn:schemas-microsoft-com:vml" xmlns:wp14="http://schemas.microsoft.com/office/word/2010/wordprocessingDrawing" xmlns:wp="http://schemas.openxmlformats.org/drawingml/2006/wordprocessingDrawing" xmlns:w10="urn:schemas-microsoft-com:office:word" xmlns:w="http://schemas.openxmlformats.org/wordprocessingml/2006/main" xmlns:w14="http://schemas.microsoft.com/office/word/2010/wordml" xmlns:w15="http://schemas.microsoft.com/office/word/2012/wordml" xmlns:w16cid="http://schemas.microsoft.com/office/word/2016/wordml/cid" xmlns:w16se="http://schemas.microsoft.com/office/word/2015/wordml/symex" xmlns:wpg="http://schemas.microsoft.com/office/word/2010/wordprocessingGroup" xmlns:wpi="http://schemas.microsoft.com/office/word/2010/wordprocessingInk" xmlns:wne="http://schemas.microsoft.com/office/word/2006/wordml" xmlns:wps="http://schemas.microsoft.com/office/word/2010/wordprocessingShape" mc:Ignorable="w14 w15 w16se w16cid wp14">
   <w:body>
     <w:p>
       <w:pPr>
@@ -422,8 +422,504 @@
       </w:tr>
     </w:tbl>
     <w:p/>
+    <w:p>
+      <w:pPr>
+        <w:rPr>
+          <w:rFonts w:asciiTheme="majorHAnsi" w:eastAsiaTheme="majorEastAsia" w:hAnsiTheme="majorHAnsi" w:cstheme="majorBidi"/>
+          <w:color w:val="2F5496" w:themeColor="accent1" w:themeShade="BF"/>
+          <w:sz w:val="32"/>
+          <w:szCs w:val="32"/>
+        </w:rPr>
+      </w:pPr>
+      <w:r>
+        <w:br w:type="page"/>
+      </w:r>
+    </w:p>
+    <w:p>
+      <w:pPr>
+        <w:pStyle w:val="Heading1"/>
+      </w:pPr>
+      <w:r>
+        <w:lastRenderedPageBreak/>
+        <w:t>Your Team</w:t>
+      </w:r>
+    </w:p>
+    <w:p/>
+    <w:p>
+      <w:r>
+        <w:t xml:space="preserve">Think about who you are including, and what they are contributing.  This can include sponsors, co-sponsors, co-investigators, collaborators, and consultants.  </w:t>
+      </w:r>
+    </w:p>
+    <w:p/>
+    <w:tbl>
+      <w:tblPr>
+        <w:tblStyle w:val="GridTable2"/>
+        <w:tblW w:w="0" w:type="auto"/>
+        <w:tblLook w:val="04A0" w:firstRow="1" w:lastRow="0" w:firstColumn="1" w:lastColumn="0" w:noHBand="0" w:noVBand="1"/>
+      </w:tblPr>
+      <w:tblGrid>
+        <w:gridCol w:w="1822"/>
+        <w:gridCol w:w="1827"/>
+        <w:gridCol w:w="2058"/>
+        <w:gridCol w:w="2058"/>
+        <w:gridCol w:w="1585"/>
+      </w:tblGrid>
+      <w:tr>
+        <w:trPr>
+          <w:cnfStyle w:val="100000000000" w:firstRow="1" w:lastRow="0" w:firstColumn="0" w:lastColumn="0" w:oddVBand="0" w:evenVBand="0" w:oddHBand="0" w:evenHBand="0" w:firstRowFirstColumn="0" w:firstRowLastColumn="0" w:lastRowFirstColumn="0" w:lastRowLastColumn="0"/>
+        </w:trPr>
+        <w:tc>
+          <w:tcPr>
+            <w:cnfStyle w:val="001000000000" w:firstRow="0" w:lastRow="0" w:firstColumn="1" w:lastColumn="0" w:oddVBand="0" w:evenVBand="0" w:oddHBand="0" w:evenHBand="0" w:firstRowFirstColumn="0" w:firstRowLastColumn="0" w:lastRowFirstColumn="0" w:lastRowLastColumn="0"/>
+            <w:tcW w:w="1822" w:type="dxa"/>
+          </w:tcPr>
+          <w:p>
+            <w:r>
+              <w:t>Person</w:t>
+            </w:r>
+          </w:p>
+        </w:tc>
+        <w:tc>
+          <w:tcPr>
+            <w:tcW w:w="1827" w:type="dxa"/>
+          </w:tcPr>
+          <w:p>
+            <w:pPr>
+              <w:cnfStyle w:val="100000000000" w:firstRow="1" w:lastRow="0" w:firstColumn="0" w:lastColumn="0" w:oddVBand="0" w:evenVBand="0" w:oddHBand="0" w:evenHBand="0" w:firstRowFirstColumn="0" w:firstRowLastColumn="0" w:lastRowFirstColumn="0" w:lastRowLastColumn="0"/>
+            </w:pPr>
+            <w:r>
+              <w:t>Official Role</w:t>
+            </w:r>
+          </w:p>
+        </w:tc>
+        <w:tc>
+          <w:tcPr>
+            <w:tcW w:w="2058" w:type="dxa"/>
+          </w:tcPr>
+          <w:p>
+            <w:pPr>
+              <w:cnfStyle w:val="100000000000" w:firstRow="1" w:lastRow="0" w:firstColumn="0" w:lastColumn="0" w:oddVBand="0" w:evenVBand="0" w:oddHBand="0" w:evenHBand="0" w:firstRowFirstColumn="0" w:firstRowLastColumn="0" w:lastRowFirstColumn="0" w:lastRowLastColumn="0"/>
+            </w:pPr>
+            <w:r>
+              <w:t>Training Plan Contributions</w:t>
+            </w:r>
+          </w:p>
+        </w:tc>
+        <w:tc>
+          <w:tcPr>
+            <w:tcW w:w="2058" w:type="dxa"/>
+          </w:tcPr>
+          <w:p>
+            <w:pPr>
+              <w:cnfStyle w:val="100000000000" w:firstRow="1" w:lastRow="0" w:firstColumn="0" w:lastColumn="0" w:oddVBand="0" w:evenVBand="0" w:oddHBand="0" w:evenHBand="0" w:firstRowFirstColumn="0" w:firstRowLastColumn="0" w:lastRowFirstColumn="0" w:lastRowLastColumn="0"/>
+            </w:pPr>
+            <w:r>
+              <w:t>Research Contributions</w:t>
+            </w:r>
+          </w:p>
+        </w:tc>
+        <w:tc>
+          <w:tcPr>
+            <w:tcW w:w="1585" w:type="dxa"/>
+          </w:tcPr>
+          <w:p>
+            <w:pPr>
+              <w:cnfStyle w:val="100000000000" w:firstRow="1" w:lastRow="0" w:firstColumn="0" w:lastColumn="0" w:oddVBand="0" w:evenVBand="0" w:oddHBand="0" w:evenHBand="0" w:firstRowFirstColumn="0" w:firstRowLastColumn="0" w:lastRowFirstColumn="0" w:lastRowLastColumn="0"/>
+            </w:pPr>
+            <w:r>
+              <w:t>Best Evidence of their Ability</w:t>
+            </w:r>
+          </w:p>
+        </w:tc>
+      </w:tr>
+      <w:tr>
+        <w:trPr>
+          <w:cnfStyle w:val="000000100000" w:firstRow="0" w:lastRow="0" w:firstColumn="0" w:lastColumn="0" w:oddVBand="0" w:evenVBand="0" w:oddHBand="1" w:evenHBand="0" w:firstRowFirstColumn="0" w:firstRowLastColumn="0" w:lastRowFirstColumn="0" w:lastRowLastColumn="0"/>
+        </w:trPr>
+        <w:tc>
+          <w:tcPr>
+            <w:cnfStyle w:val="001000000000" w:firstRow="0" w:lastRow="0" w:firstColumn="1" w:lastColumn="0" w:oddVBand="0" w:evenVBand="0" w:oddHBand="0" w:evenHBand="0" w:firstRowFirstColumn="0" w:firstRowLastColumn="0" w:lastRowFirstColumn="0" w:lastRowLastColumn="0"/>
+            <w:tcW w:w="1822" w:type="dxa"/>
+          </w:tcPr>
+          <w:p>
+            <w:pPr>
+              <w:rPr>
+                <w:b w:val="0"/>
+                <w:bCs w:val="0"/>
+              </w:rPr>
+            </w:pPr>
+          </w:p>
+          <w:p>
+            <w:pPr>
+              <w:rPr>
+                <w:b w:val="0"/>
+                <w:bCs w:val="0"/>
+              </w:rPr>
+            </w:pPr>
+          </w:p>
+          <w:p/>
+        </w:tc>
+        <w:tc>
+          <w:tcPr>
+            <w:tcW w:w="1827" w:type="dxa"/>
+          </w:tcPr>
+          <w:p>
+            <w:pPr>
+              <w:cnfStyle w:val="000000100000" w:firstRow="0" w:lastRow="0" w:firstColumn="0" w:lastColumn="0" w:oddVBand="0" w:evenVBand="0" w:oddHBand="1" w:evenHBand="0" w:firstRowFirstColumn="0" w:firstRowLastColumn="0" w:lastRowFirstColumn="0" w:lastRowLastColumn="0"/>
+            </w:pPr>
+          </w:p>
+        </w:tc>
+        <w:tc>
+          <w:tcPr>
+            <w:tcW w:w="2058" w:type="dxa"/>
+          </w:tcPr>
+          <w:p>
+            <w:pPr>
+              <w:cnfStyle w:val="000000100000" w:firstRow="0" w:lastRow="0" w:firstColumn="0" w:lastColumn="0" w:oddVBand="0" w:evenVBand="0" w:oddHBand="1" w:evenHBand="0" w:firstRowFirstColumn="0" w:firstRowLastColumn="0" w:lastRowFirstColumn="0" w:lastRowLastColumn="0"/>
+            </w:pPr>
+          </w:p>
+        </w:tc>
+        <w:tc>
+          <w:tcPr>
+            <w:tcW w:w="2058" w:type="dxa"/>
+          </w:tcPr>
+          <w:p>
+            <w:pPr>
+              <w:cnfStyle w:val="000000100000" w:firstRow="0" w:lastRow="0" w:firstColumn="0" w:lastColumn="0" w:oddVBand="0" w:evenVBand="0" w:oddHBand="1" w:evenHBand="0" w:firstRowFirstColumn="0" w:firstRowLastColumn="0" w:lastRowFirstColumn="0" w:lastRowLastColumn="0"/>
+            </w:pPr>
+          </w:p>
+        </w:tc>
+        <w:tc>
+          <w:tcPr>
+            <w:tcW w:w="1585" w:type="dxa"/>
+          </w:tcPr>
+          <w:p>
+            <w:pPr>
+              <w:cnfStyle w:val="000000100000" w:firstRow="0" w:lastRow="0" w:firstColumn="0" w:lastColumn="0" w:oddVBand="0" w:evenVBand="0" w:oddHBand="1" w:evenHBand="0" w:firstRowFirstColumn="0" w:firstRowLastColumn="0" w:lastRowFirstColumn="0" w:lastRowLastColumn="0"/>
+            </w:pPr>
+          </w:p>
+        </w:tc>
+      </w:tr>
+      <w:tr>
+        <w:tc>
+          <w:tcPr>
+            <w:cnfStyle w:val="001000000000" w:firstRow="0" w:lastRow="0" w:firstColumn="1" w:lastColumn="0" w:oddVBand="0" w:evenVBand="0" w:oddHBand="0" w:evenHBand="0" w:firstRowFirstColumn="0" w:firstRowLastColumn="0" w:lastRowFirstColumn="0" w:lastRowLastColumn="0"/>
+            <w:tcW w:w="1822" w:type="dxa"/>
+          </w:tcPr>
+          <w:p>
+            <w:pPr>
+              <w:rPr>
+                <w:b w:val="0"/>
+                <w:bCs w:val="0"/>
+              </w:rPr>
+            </w:pPr>
+          </w:p>
+          <w:p>
+            <w:pPr>
+              <w:rPr>
+                <w:b w:val="0"/>
+                <w:bCs w:val="0"/>
+              </w:rPr>
+            </w:pPr>
+          </w:p>
+          <w:p/>
+        </w:tc>
+        <w:tc>
+          <w:tcPr>
+            <w:tcW w:w="1827" w:type="dxa"/>
+          </w:tcPr>
+          <w:p>
+            <w:pPr>
+              <w:cnfStyle w:val="000000000000" w:firstRow="0" w:lastRow="0" w:firstColumn="0" w:lastColumn="0" w:oddVBand="0" w:evenVBand="0" w:oddHBand="0" w:evenHBand="0" w:firstRowFirstColumn="0" w:firstRowLastColumn="0" w:lastRowFirstColumn="0" w:lastRowLastColumn="0"/>
+            </w:pPr>
+          </w:p>
+        </w:tc>
+        <w:tc>
+          <w:tcPr>
+            <w:tcW w:w="2058" w:type="dxa"/>
+          </w:tcPr>
+          <w:p>
+            <w:pPr>
+              <w:cnfStyle w:val="000000000000" w:firstRow="0" w:lastRow="0" w:firstColumn="0" w:lastColumn="0" w:oddVBand="0" w:evenVBand="0" w:oddHBand="0" w:evenHBand="0" w:firstRowFirstColumn="0" w:firstRowLastColumn="0" w:lastRowFirstColumn="0" w:lastRowLastColumn="0"/>
+            </w:pPr>
+          </w:p>
+        </w:tc>
+        <w:tc>
+          <w:tcPr>
+            <w:tcW w:w="2058" w:type="dxa"/>
+          </w:tcPr>
+          <w:p>
+            <w:pPr>
+              <w:cnfStyle w:val="000000000000" w:firstRow="0" w:lastRow="0" w:firstColumn="0" w:lastColumn="0" w:oddVBand="0" w:evenVBand="0" w:oddHBand="0" w:evenHBand="0" w:firstRowFirstColumn="0" w:firstRowLastColumn="0" w:lastRowFirstColumn="0" w:lastRowLastColumn="0"/>
+            </w:pPr>
+          </w:p>
+        </w:tc>
+        <w:tc>
+          <w:tcPr>
+            <w:tcW w:w="1585" w:type="dxa"/>
+          </w:tcPr>
+          <w:p>
+            <w:pPr>
+              <w:cnfStyle w:val="000000000000" w:firstRow="0" w:lastRow="0" w:firstColumn="0" w:lastColumn="0" w:oddVBand="0" w:evenVBand="0" w:oddHBand="0" w:evenHBand="0" w:firstRowFirstColumn="0" w:firstRowLastColumn="0" w:lastRowFirstColumn="0" w:lastRowLastColumn="0"/>
+            </w:pPr>
+          </w:p>
+        </w:tc>
+      </w:tr>
+      <w:tr>
+        <w:trPr>
+          <w:cnfStyle w:val="000000100000" w:firstRow="0" w:lastRow="0" w:firstColumn="0" w:lastColumn="0" w:oddVBand="0" w:evenVBand="0" w:oddHBand="1" w:evenHBand="0" w:firstRowFirstColumn="0" w:firstRowLastColumn="0" w:lastRowFirstColumn="0" w:lastRowLastColumn="0"/>
+        </w:trPr>
+        <w:tc>
+          <w:tcPr>
+            <w:cnfStyle w:val="001000000000" w:firstRow="0" w:lastRow="0" w:firstColumn="1" w:lastColumn="0" w:oddVBand="0" w:evenVBand="0" w:oddHBand="0" w:evenHBand="0" w:firstRowFirstColumn="0" w:firstRowLastColumn="0" w:lastRowFirstColumn="0" w:lastRowLastColumn="0"/>
+            <w:tcW w:w="1822" w:type="dxa"/>
+          </w:tcPr>
+          <w:p>
+            <w:pPr>
+              <w:rPr>
+                <w:b w:val="0"/>
+                <w:bCs w:val="0"/>
+              </w:rPr>
+            </w:pPr>
+          </w:p>
+          <w:p>
+            <w:pPr>
+              <w:rPr>
+                <w:b w:val="0"/>
+                <w:bCs w:val="0"/>
+              </w:rPr>
+            </w:pPr>
+          </w:p>
+          <w:p/>
+        </w:tc>
+        <w:tc>
+          <w:tcPr>
+            <w:tcW w:w="1827" w:type="dxa"/>
+          </w:tcPr>
+          <w:p>
+            <w:pPr>
+              <w:cnfStyle w:val="000000100000" w:firstRow="0" w:lastRow="0" w:firstColumn="0" w:lastColumn="0" w:oddVBand="0" w:evenVBand="0" w:oddHBand="1" w:evenHBand="0" w:firstRowFirstColumn="0" w:firstRowLastColumn="0" w:lastRowFirstColumn="0" w:lastRowLastColumn="0"/>
+            </w:pPr>
+          </w:p>
+        </w:tc>
+        <w:tc>
+          <w:tcPr>
+            <w:tcW w:w="2058" w:type="dxa"/>
+          </w:tcPr>
+          <w:p>
+            <w:pPr>
+              <w:cnfStyle w:val="000000100000" w:firstRow="0" w:lastRow="0" w:firstColumn="0" w:lastColumn="0" w:oddVBand="0" w:evenVBand="0" w:oddHBand="1" w:evenHBand="0" w:firstRowFirstColumn="0" w:firstRowLastColumn="0" w:lastRowFirstColumn="0" w:lastRowLastColumn="0"/>
+            </w:pPr>
+          </w:p>
+        </w:tc>
+        <w:tc>
+          <w:tcPr>
+            <w:tcW w:w="2058" w:type="dxa"/>
+          </w:tcPr>
+          <w:p>
+            <w:pPr>
+              <w:cnfStyle w:val="000000100000" w:firstRow="0" w:lastRow="0" w:firstColumn="0" w:lastColumn="0" w:oddVBand="0" w:evenVBand="0" w:oddHBand="1" w:evenHBand="0" w:firstRowFirstColumn="0" w:firstRowLastColumn="0" w:lastRowFirstColumn="0" w:lastRowLastColumn="0"/>
+            </w:pPr>
+          </w:p>
+        </w:tc>
+        <w:tc>
+          <w:tcPr>
+            <w:tcW w:w="1585" w:type="dxa"/>
+          </w:tcPr>
+          <w:p>
+            <w:pPr>
+              <w:cnfStyle w:val="000000100000" w:firstRow="0" w:lastRow="0" w:firstColumn="0" w:lastColumn="0" w:oddVBand="0" w:evenVBand="0" w:oddHBand="1" w:evenHBand="0" w:firstRowFirstColumn="0" w:firstRowLastColumn="0" w:lastRowFirstColumn="0" w:lastRowLastColumn="0"/>
+            </w:pPr>
+          </w:p>
+        </w:tc>
+      </w:tr>
+      <w:tr>
+        <w:tc>
+          <w:tcPr>
+            <w:cnfStyle w:val="001000000000" w:firstRow="0" w:lastRow="0" w:firstColumn="1" w:lastColumn="0" w:oddVBand="0" w:evenVBand="0" w:oddHBand="0" w:evenHBand="0" w:firstRowFirstColumn="0" w:firstRowLastColumn="0" w:lastRowFirstColumn="0" w:lastRowLastColumn="0"/>
+            <w:tcW w:w="1822" w:type="dxa"/>
+          </w:tcPr>
+          <w:p>
+            <w:pPr>
+              <w:rPr>
+                <w:b w:val="0"/>
+                <w:bCs w:val="0"/>
+              </w:rPr>
+            </w:pPr>
+          </w:p>
+          <w:p>
+            <w:pPr>
+              <w:rPr>
+                <w:b w:val="0"/>
+                <w:bCs w:val="0"/>
+              </w:rPr>
+            </w:pPr>
+          </w:p>
+          <w:p/>
+        </w:tc>
+        <w:tc>
+          <w:tcPr>
+            <w:tcW w:w="1827" w:type="dxa"/>
+          </w:tcPr>
+          <w:p>
+            <w:pPr>
+              <w:cnfStyle w:val="000000000000" w:firstRow="0" w:lastRow="0" w:firstColumn="0" w:lastColumn="0" w:oddVBand="0" w:evenVBand="0" w:oddHBand="0" w:evenHBand="0" w:firstRowFirstColumn="0" w:firstRowLastColumn="0" w:lastRowFirstColumn="0" w:lastRowLastColumn="0"/>
+            </w:pPr>
+          </w:p>
+        </w:tc>
+        <w:tc>
+          <w:tcPr>
+            <w:tcW w:w="2058" w:type="dxa"/>
+          </w:tcPr>
+          <w:p>
+            <w:pPr>
+              <w:cnfStyle w:val="000000000000" w:firstRow="0" w:lastRow="0" w:firstColumn="0" w:lastColumn="0" w:oddVBand="0" w:evenVBand="0" w:oddHBand="0" w:evenHBand="0" w:firstRowFirstColumn="0" w:firstRowLastColumn="0" w:lastRowFirstColumn="0" w:lastRowLastColumn="0"/>
+            </w:pPr>
+          </w:p>
+        </w:tc>
+        <w:tc>
+          <w:tcPr>
+            <w:tcW w:w="2058" w:type="dxa"/>
+          </w:tcPr>
+          <w:p>
+            <w:pPr>
+              <w:cnfStyle w:val="000000000000" w:firstRow="0" w:lastRow="0" w:firstColumn="0" w:lastColumn="0" w:oddVBand="0" w:evenVBand="0" w:oddHBand="0" w:evenHBand="0" w:firstRowFirstColumn="0" w:firstRowLastColumn="0" w:lastRowFirstColumn="0" w:lastRowLastColumn="0"/>
+            </w:pPr>
+          </w:p>
+        </w:tc>
+        <w:tc>
+          <w:tcPr>
+            <w:tcW w:w="1585" w:type="dxa"/>
+          </w:tcPr>
+          <w:p>
+            <w:pPr>
+              <w:cnfStyle w:val="000000000000" w:firstRow="0" w:lastRow="0" w:firstColumn="0" w:lastColumn="0" w:oddVBand="0" w:evenVBand="0" w:oddHBand="0" w:evenHBand="0" w:firstRowFirstColumn="0" w:firstRowLastColumn="0" w:lastRowFirstColumn="0" w:lastRowLastColumn="0"/>
+            </w:pPr>
+          </w:p>
+        </w:tc>
+      </w:tr>
+      <w:tr>
+        <w:trPr>
+          <w:cnfStyle w:val="000000100000" w:firstRow="0" w:lastRow="0" w:firstColumn="0" w:lastColumn="0" w:oddVBand="0" w:evenVBand="0" w:oddHBand="1" w:evenHBand="0" w:firstRowFirstColumn="0" w:firstRowLastColumn="0" w:lastRowFirstColumn="0" w:lastRowLastColumn="0"/>
+        </w:trPr>
+        <w:tc>
+          <w:tcPr>
+            <w:cnfStyle w:val="001000000000" w:firstRow="0" w:lastRow="0" w:firstColumn="1" w:lastColumn="0" w:oddVBand="0" w:evenVBand="0" w:oddHBand="0" w:evenHBand="0" w:firstRowFirstColumn="0" w:firstRowLastColumn="0" w:lastRowFirstColumn="0" w:lastRowLastColumn="0"/>
+            <w:tcW w:w="1822" w:type="dxa"/>
+          </w:tcPr>
+          <w:p>
+            <w:pPr>
+              <w:rPr>
+                <w:b w:val="0"/>
+                <w:bCs w:val="0"/>
+              </w:rPr>
+            </w:pPr>
+          </w:p>
+          <w:p>
+            <w:pPr>
+              <w:rPr>
+                <w:b w:val="0"/>
+                <w:bCs w:val="0"/>
+              </w:rPr>
+            </w:pPr>
+          </w:p>
+          <w:p/>
+        </w:tc>
+        <w:tc>
+          <w:tcPr>
+            <w:tcW w:w="1827" w:type="dxa"/>
+          </w:tcPr>
+          <w:p>
+            <w:pPr>
+              <w:cnfStyle w:val="000000100000" w:firstRow="0" w:lastRow="0" w:firstColumn="0" w:lastColumn="0" w:oddVBand="0" w:evenVBand="0" w:oddHBand="1" w:evenHBand="0" w:firstRowFirstColumn="0" w:firstRowLastColumn="0" w:lastRowFirstColumn="0" w:lastRowLastColumn="0"/>
+            </w:pPr>
+          </w:p>
+        </w:tc>
+        <w:tc>
+          <w:tcPr>
+            <w:tcW w:w="2058" w:type="dxa"/>
+          </w:tcPr>
+          <w:p>
+            <w:pPr>
+              <w:cnfStyle w:val="000000100000" w:firstRow="0" w:lastRow="0" w:firstColumn="0" w:lastColumn="0" w:oddVBand="0" w:evenVBand="0" w:oddHBand="1" w:evenHBand="0" w:firstRowFirstColumn="0" w:firstRowLastColumn="0" w:lastRowFirstColumn="0" w:lastRowLastColumn="0"/>
+            </w:pPr>
+          </w:p>
+        </w:tc>
+        <w:tc>
+          <w:tcPr>
+            <w:tcW w:w="2058" w:type="dxa"/>
+          </w:tcPr>
+          <w:p>
+            <w:pPr>
+              <w:cnfStyle w:val="000000100000" w:firstRow="0" w:lastRow="0" w:firstColumn="0" w:lastColumn="0" w:oddVBand="0" w:evenVBand="0" w:oddHBand="1" w:evenHBand="0" w:firstRowFirstColumn="0" w:firstRowLastColumn="0" w:lastRowFirstColumn="0" w:lastRowLastColumn="0"/>
+            </w:pPr>
+          </w:p>
+        </w:tc>
+        <w:tc>
+          <w:tcPr>
+            <w:tcW w:w="1585" w:type="dxa"/>
+          </w:tcPr>
+          <w:p>
+            <w:pPr>
+              <w:cnfStyle w:val="000000100000" w:firstRow="0" w:lastRow="0" w:firstColumn="0" w:lastColumn="0" w:oddVBand="0" w:evenVBand="0" w:oddHBand="1" w:evenHBand="0" w:firstRowFirstColumn="0" w:firstRowLastColumn="0" w:lastRowFirstColumn="0" w:lastRowLastColumn="0"/>
+            </w:pPr>
+          </w:p>
+        </w:tc>
+      </w:tr>
+    </w:tbl>
+    <w:p/>
+    <w:p>
+      <w:pPr>
+        <w:pStyle w:val="Heading1"/>
+      </w:pPr>
+      <w:r>
+        <w:t>Ideal Meeting Cadence</w:t>
+      </w:r>
+    </w:p>
+    <w:p>
+      <w:r>
+        <w:rPr>
+          <w:b/>
+        </w:rPr>
+        <w:t>Individual meetings</w:t>
+      </w:r>
+      <w:r>
+        <w:t xml:space="preserve"> for training and short-term feedback.  Can be different for each member of your team.</w:t>
+      </w:r>
+    </w:p>
     <w:p/>
     <w:p/>
+    <w:p/>
+    <w:p>
+      <w:pPr>
+        <w:rPr>
+          <w:b/>
+        </w:rPr>
+      </w:pPr>
+    </w:p>
+    <w:p>
+      <w:pPr>
+        <w:rPr>
+          <w:b/>
+        </w:rPr>
+      </w:pPr>
+    </w:p>
+    <w:p>
+      <w:r>
+        <w:rPr>
+          <w:b/>
+        </w:rPr>
+        <w:t>Group meetings</w:t>
+      </w:r>
+      <w:r>
+        <w:t xml:space="preserve"> for overall professional development and research progress.  Consider pinning these to key milestones (manuscript completed, starting job searches, planning for independent grants)</w:t>
+      </w:r>
+      <w:r>
+        <w:t>.</w:t>
+      </w:r>
+      <w:bookmarkStart w:id="0" w:name="_GoBack"/>
+      <w:bookmarkEnd w:id="0"/>
+    </w:p>
     <w:p/>
     <w:p/>
     <w:p/>
@@ -439,7 +935,7 @@
 </file>
 
 <file path=word/numbering.xml><?xml version="1.0" encoding="utf-8"?>
-<w:numbering xmlns:wpc="http://schemas.microsoft.com/office/word/2010/wordprocessingCanvas" xmlns:cx="http://schemas.microsoft.com/office/drawing/2014/chartex" xmlns:cx1="http://schemas.microsoft.com/office/drawing/2015/9/8/chartex" xmlns:cx2="http://schemas.microsoft.com/office/drawing/2015/10/21/chartex" xmlns:cx3="http://schemas.microsoft.com/office/drawing/2016/5/9/chartex" xmlns:cx4="http://schemas.microsoft.com/office/drawing/2016/5/10/chartex" xmlns:cx5="http://schemas.microsoft.com/office/drawing/2016/5/11/chartex" xmlns:cx6="http://schemas.microsoft.com/office/drawing/2016/5/12/chartex" xmlns:cx7="http://schemas.microsoft.com/office/drawing/2016/5/13/chartex" xmlns:cx8="http://schemas.microsoft.com/office/drawing/2016/5/14/chartex" xmlns:mc="http://schemas.openxmlformats.org/markup-compatibility/2006" xmlns:aink="http://schemas.microsoft.com/office/drawing/2016/ink" xmlns:am3d="http://schemas.microsoft.com/office/drawing/2017/model3d" xmlns:o="urn:schemas-microsoft-com:office:office" xmlns:oel="http://schemas.microsoft.com/office/2019/extlst" xmlns:r="http://schemas.openxmlformats.org/officeDocument/2006/relationships" xmlns:m="http://schemas.openxmlformats.org/officeDocument/2006/math" xmlns:v="urn:schemas-microsoft-com:vml" xmlns:wp14="http://schemas.microsoft.com/office/word/2010/wordprocessingDrawing" xmlns:wp="http://schemas.openxmlformats.org/drawingml/2006/wordprocessingDrawing" xmlns:w10="urn:schemas-microsoft-com:office:word" xmlns:w="http://schemas.openxmlformats.org/wordprocessingml/2006/main" xmlns:w14="http://schemas.microsoft.com/office/word/2010/wordml" xmlns:w15="http://schemas.microsoft.com/office/word/2012/wordml" xmlns:w16cex="http://schemas.microsoft.com/office/word/2018/wordml/cex" xmlns:w16cid="http://schemas.microsoft.com/office/word/2016/wordml/cid" xmlns:w16="http://schemas.microsoft.com/office/word/2018/wordml" xmlns:w16du="http://schemas.microsoft.com/office/word/2023/wordml/word16du" xmlns:w16sdtdh="http://schemas.microsoft.com/office/word/2020/wordml/sdtdatahash" xmlns:w16sdtfl="http://schemas.microsoft.com/office/word/2024/wordml/sdtformatlock" xmlns:w16se="http://schemas.microsoft.com/office/word/2015/wordml/symex" xmlns:wpg="http://schemas.microsoft.com/office/word/2010/wordprocessingGroup" xmlns:wpi="http://schemas.microsoft.com/office/word/2010/wordprocessingInk" xmlns:wne="http://schemas.microsoft.com/office/word/2006/wordml" xmlns:wps="http://schemas.microsoft.com/office/word/2010/wordprocessingShape" mc:Ignorable="w14 w15 w16se w16cid w16 w16cex w16sdtdh w16sdtfl w16du wp14">
+<w:numbering xmlns:wpc="http://schemas.microsoft.com/office/word/2010/wordprocessingCanvas" xmlns:cx="http://schemas.microsoft.com/office/drawing/2014/chartex" xmlns:cx1="http://schemas.microsoft.com/office/drawing/2015/9/8/chartex" xmlns:cx2="http://schemas.microsoft.com/office/drawing/2015/10/21/chartex" xmlns:cx3="http://schemas.microsoft.com/office/drawing/2016/5/9/chartex" xmlns:cx4="http://schemas.microsoft.com/office/drawing/2016/5/10/chartex" xmlns:cx5="http://schemas.microsoft.com/office/drawing/2016/5/11/chartex" xmlns:cx6="http://schemas.microsoft.com/office/drawing/2016/5/12/chartex" xmlns:cx7="http://schemas.microsoft.com/office/drawing/2016/5/13/chartex" xmlns:cx8="http://schemas.microsoft.com/office/drawing/2016/5/14/chartex" xmlns:mc="http://schemas.openxmlformats.org/markup-compatibility/2006" xmlns:aink="http://schemas.microsoft.com/office/drawing/2016/ink" xmlns:am3d="http://schemas.microsoft.com/office/drawing/2017/model3d" xmlns:o="urn:schemas-microsoft-com:office:office" xmlns:r="http://schemas.openxmlformats.org/officeDocument/2006/relationships" xmlns:m="http://schemas.openxmlformats.org/officeDocument/2006/math" xmlns:v="urn:schemas-microsoft-com:vml" xmlns:wp14="http://schemas.microsoft.com/office/word/2010/wordprocessingDrawing" xmlns:wp="http://schemas.openxmlformats.org/drawingml/2006/wordprocessingDrawing" xmlns:w10="urn:schemas-microsoft-com:office:word" xmlns:w="http://schemas.openxmlformats.org/wordprocessingml/2006/main" xmlns:w14="http://schemas.microsoft.com/office/word/2010/wordml" xmlns:w15="http://schemas.microsoft.com/office/word/2012/wordml" xmlns:w16cid="http://schemas.microsoft.com/office/word/2016/wordml/cid" xmlns:w16se="http://schemas.microsoft.com/office/word/2015/wordml/symex" xmlns:wpg="http://schemas.microsoft.com/office/word/2010/wordprocessingGroup" xmlns:wpi="http://schemas.microsoft.com/office/word/2010/wordprocessingInk" xmlns:wne="http://schemas.microsoft.com/office/word/2006/wordml" xmlns:wps="http://schemas.microsoft.com/office/word/2010/wordprocessingShape" mc:Ignorable="w14 w15 w16se w16cid wp14">
   <w:abstractNum w:abstractNumId="0" w15:restartNumberingAfterBreak="0">
     <w:nsid w:val="07225BE4"/>
     <w:multiLevelType w:val="hybridMultilevel"/>
@@ -892,23 +1388,23 @@
       </w:rPr>
     </w:lvl>
   </w:abstractNum>
-  <w:num w:numId="1" w16cid:durableId="735474682">
+  <w:num w:numId="1">
     <w:abstractNumId w:val="2"/>
   </w:num>
-  <w:num w:numId="2" w16cid:durableId="1553732985">
+  <w:num w:numId="2">
     <w:abstractNumId w:val="0"/>
   </w:num>
-  <w:num w:numId="3" w16cid:durableId="1613239913">
+  <w:num w:numId="3">
     <w:abstractNumId w:val="3"/>
   </w:num>
-  <w:num w:numId="4" w16cid:durableId="579874357">
+  <w:num w:numId="4">
     <w:abstractNumId w:val="1"/>
   </w:num>
 </w:numbering>
 </file>
 
 <file path=word/styles.xml><?xml version="1.0" encoding="utf-8"?>
-<w:styles xmlns:mc="http://schemas.openxmlformats.org/markup-compatibility/2006" xmlns:r="http://schemas.openxmlformats.org/officeDocument/2006/relationships" xmlns:w="http://schemas.openxmlformats.org/wordprocessingml/2006/main" xmlns:w14="http://schemas.microsoft.com/office/word/2010/wordml" xmlns:w15="http://schemas.microsoft.com/office/word/2012/wordml" xmlns:w16cex="http://schemas.microsoft.com/office/word/2018/wordml/cex" xmlns:w16cid="http://schemas.microsoft.com/office/word/2016/wordml/cid" xmlns:w16="http://schemas.microsoft.com/office/word/2018/wordml" xmlns:w16du="http://schemas.microsoft.com/office/word/2023/wordml/word16du" xmlns:w16sdtdh="http://schemas.microsoft.com/office/word/2020/wordml/sdtdatahash" xmlns:w16sdtfl="http://schemas.microsoft.com/office/word/2024/wordml/sdtformatlock" xmlns:w16se="http://schemas.microsoft.com/office/word/2015/wordml/symex" mc:Ignorable="w14 w15 w16se w16cid w16 w16cex w16sdtdh w16sdtfl w16du">
+<w:styles xmlns:mc="http://schemas.openxmlformats.org/markup-compatibility/2006" xmlns:r="http://schemas.openxmlformats.org/officeDocument/2006/relationships" xmlns:w="http://schemas.openxmlformats.org/wordprocessingml/2006/main" xmlns:w14="http://schemas.microsoft.com/office/word/2010/wordml" xmlns:w15="http://schemas.microsoft.com/office/word/2012/wordml" xmlns:w16cid="http://schemas.microsoft.com/office/word/2016/wordml/cid" xmlns:w16se="http://schemas.microsoft.com/office/word/2015/wordml/symex" mc:Ignorable="w14 w15 w16se w16cid">
   <w:docDefaults>
     <w:rPrDefault>
       <w:rPr>
@@ -920,7 +1416,7 @@
     </w:rPrDefault>
     <w:pPrDefault/>
   </w:docDefaults>
-  <w:latentStyles w:defLockedState="0" w:defUIPriority="99" w:defSemiHidden="0" w:defUnhideWhenUsed="0" w:defQFormat="0" w:count="376">
+  <w:latentStyles w:defLockedState="0" w:defUIPriority="99" w:defSemiHidden="0" w:defUnhideWhenUsed="0" w:defQFormat="0" w:count="375">
     <w:lsdException w:name="Normal" w:uiPriority="0" w:qFormat="1"/>
     <w:lsdException w:name="heading 1" w:uiPriority="9" w:qFormat="1"/>
     <w:lsdException w:name="heading 2" w:semiHidden="1" w:uiPriority="9" w:unhideWhenUsed="1" w:qFormat="1"/>
@@ -1294,7 +1790,6 @@
     <w:lsdException w:name="List Table 7 Colorful Accent 6" w:uiPriority="52"/>
     <w:lsdException w:name="Mention" w:semiHidden="1" w:unhideWhenUsed="1"/>
     <w:lsdException w:name="Smart Hyperlink" w:semiHidden="1" w:unhideWhenUsed="1"/>
-    <w:lsdException w:name="Smart Link" w:semiHidden="1" w:unhideWhenUsed="1"/>
   </w:latentStyles>
   <w:style w:type="paragraph" w:default="1" w:styleId="Normal">
     <w:name w:val="Normal"/>

</xml_diff>

<commit_message>
Minor changes to worksheet layout, part of issue #3
</commit_message>
<xml_diff>
--- a/Documents/Training_Plan_Worksheet.docx
+++ b/Documents/Training_Plan_Worksheet.docx
@@ -1,6 +1,6 @@
 
 <file path=word/document.xml><?xml version="1.0" encoding="utf-8"?>
-<w:document xmlns:wpc="http://schemas.microsoft.com/office/word/2010/wordprocessingCanvas" xmlns:cx="http://schemas.microsoft.com/office/drawing/2014/chartex" xmlns:cx1="http://schemas.microsoft.com/office/drawing/2015/9/8/chartex" xmlns:cx2="http://schemas.microsoft.com/office/drawing/2015/10/21/chartex" xmlns:cx3="http://schemas.microsoft.com/office/drawing/2016/5/9/chartex" xmlns:cx4="http://schemas.microsoft.com/office/drawing/2016/5/10/chartex" xmlns:cx5="http://schemas.microsoft.com/office/drawing/2016/5/11/chartex" xmlns:cx6="http://schemas.microsoft.com/office/drawing/2016/5/12/chartex" xmlns:cx7="http://schemas.microsoft.com/office/drawing/2016/5/13/chartex" xmlns:cx8="http://schemas.microsoft.com/office/drawing/2016/5/14/chartex" xmlns:mc="http://schemas.openxmlformats.org/markup-compatibility/2006" xmlns:aink="http://schemas.microsoft.com/office/drawing/2016/ink" xmlns:am3d="http://schemas.microsoft.com/office/drawing/2017/model3d" xmlns:o="urn:schemas-microsoft-com:office:office" xmlns:r="http://schemas.openxmlformats.org/officeDocument/2006/relationships" xmlns:m="http://schemas.openxmlformats.org/officeDocument/2006/math" xmlns:v="urn:schemas-microsoft-com:vml" xmlns:wp14="http://schemas.microsoft.com/office/word/2010/wordprocessingDrawing" xmlns:wp="http://schemas.openxmlformats.org/drawingml/2006/wordprocessingDrawing" xmlns:w10="urn:schemas-microsoft-com:office:word" xmlns:w="http://schemas.openxmlformats.org/wordprocessingml/2006/main" xmlns:w14="http://schemas.microsoft.com/office/word/2010/wordml" xmlns:w15="http://schemas.microsoft.com/office/word/2012/wordml" xmlns:w16cid="http://schemas.microsoft.com/office/word/2016/wordml/cid" xmlns:w16se="http://schemas.microsoft.com/office/word/2015/wordml/symex" xmlns:wpg="http://schemas.microsoft.com/office/word/2010/wordprocessingGroup" xmlns:wpi="http://schemas.microsoft.com/office/word/2010/wordprocessingInk" xmlns:wne="http://schemas.microsoft.com/office/word/2006/wordml" xmlns:wps="http://schemas.microsoft.com/office/word/2010/wordprocessingShape" mc:Ignorable="w14 w15 w16se w16cid wp14">
+<w:document xmlns:wpc="http://schemas.microsoft.com/office/word/2010/wordprocessingCanvas" xmlns:cx="http://schemas.microsoft.com/office/drawing/2014/chartex" xmlns:cx1="http://schemas.microsoft.com/office/drawing/2015/9/8/chartex" xmlns:cx2="http://schemas.microsoft.com/office/drawing/2015/10/21/chartex" xmlns:cx3="http://schemas.microsoft.com/office/drawing/2016/5/9/chartex" xmlns:cx4="http://schemas.microsoft.com/office/drawing/2016/5/10/chartex" xmlns:cx5="http://schemas.microsoft.com/office/drawing/2016/5/11/chartex" xmlns:cx6="http://schemas.microsoft.com/office/drawing/2016/5/12/chartex" xmlns:cx7="http://schemas.microsoft.com/office/drawing/2016/5/13/chartex" xmlns:cx8="http://schemas.microsoft.com/office/drawing/2016/5/14/chartex" xmlns:mc="http://schemas.openxmlformats.org/markup-compatibility/2006" xmlns:aink="http://schemas.microsoft.com/office/drawing/2016/ink" xmlns:am3d="http://schemas.microsoft.com/office/drawing/2017/model3d" xmlns:o="urn:schemas-microsoft-com:office:office" xmlns:oel="http://schemas.microsoft.com/office/2019/extlst" xmlns:r="http://schemas.openxmlformats.org/officeDocument/2006/relationships" xmlns:m="http://schemas.openxmlformats.org/officeDocument/2006/math" xmlns:v="urn:schemas-microsoft-com:vml" xmlns:wp14="http://schemas.microsoft.com/office/word/2010/wordprocessingDrawing" xmlns:wp="http://schemas.openxmlformats.org/drawingml/2006/wordprocessingDrawing" xmlns:w10="urn:schemas-microsoft-com:office:word" xmlns:w="http://schemas.openxmlformats.org/wordprocessingml/2006/main" xmlns:w14="http://schemas.microsoft.com/office/word/2010/wordml" xmlns:w15="http://schemas.microsoft.com/office/word/2012/wordml" xmlns:w16cex="http://schemas.microsoft.com/office/word/2018/wordml/cex" xmlns:w16cid="http://schemas.microsoft.com/office/word/2016/wordml/cid" xmlns:w16="http://schemas.microsoft.com/office/word/2018/wordml" xmlns:w16du="http://schemas.microsoft.com/office/word/2023/wordml/word16du" xmlns:w16sdtdh="http://schemas.microsoft.com/office/word/2020/wordml/sdtdatahash" xmlns:w16sdtfl="http://schemas.microsoft.com/office/word/2024/wordml/sdtformatlock" xmlns:w16se="http://schemas.microsoft.com/office/word/2015/wordml/symex" xmlns:wpg="http://schemas.microsoft.com/office/word/2010/wordprocessingGroup" xmlns:wpi="http://schemas.microsoft.com/office/word/2010/wordprocessingInk" xmlns:wne="http://schemas.microsoft.com/office/word/2006/wordml" xmlns:wps="http://schemas.microsoft.com/office/word/2010/wordprocessingShape" mc:Ignorable="w14 w15 w16se w16cid w16 w16cex w16sdtdh w16sdtfl w16du wp14">
   <w:body>
     <w:p>
       <w:pPr>
@@ -25,7 +25,13 @@
     <w:p/>
     <w:p>
       <w:r>
-        <w:t xml:space="preserve">List three or four skills and capabilities do you </w:t>
+        <w:t xml:space="preserve">List three or </w:t>
+      </w:r>
+      <w:r>
+        <w:t xml:space="preserve">3-5 </w:t>
+      </w:r>
+      <w:r>
+        <w:t xml:space="preserve">skills and capabilities do you </w:t>
       </w:r>
       <w:r>
         <w:rPr>
@@ -188,6 +194,31 @@
               <w:cnfStyle w:val="000000100000" w:firstRow="0" w:lastRow="0" w:firstColumn="0" w:lastColumn="0" w:oddVBand="0" w:evenVBand="0" w:oddHBand="1" w:evenHBand="0" w:firstRowFirstColumn="0" w:firstRowLastColumn="0" w:lastRowFirstColumn="0" w:lastRowLastColumn="0"/>
             </w:pPr>
           </w:p>
+          <w:p>
+            <w:pPr>
+              <w:cnfStyle w:val="000000100000" w:firstRow="0" w:lastRow="0" w:firstColumn="0" w:lastColumn="0" w:oddVBand="0" w:evenVBand="0" w:oddHBand="1" w:evenHBand="0" w:firstRowFirstColumn="0" w:firstRowLastColumn="0" w:lastRowFirstColumn="0" w:lastRowLastColumn="0"/>
+            </w:pPr>
+          </w:p>
+          <w:p>
+            <w:pPr>
+              <w:cnfStyle w:val="000000100000" w:firstRow="0" w:lastRow="0" w:firstColumn="0" w:lastColumn="0" w:oddVBand="0" w:evenVBand="0" w:oddHBand="1" w:evenHBand="0" w:firstRowFirstColumn="0" w:firstRowLastColumn="0" w:lastRowFirstColumn="0" w:lastRowLastColumn="0"/>
+            </w:pPr>
+          </w:p>
+          <w:p>
+            <w:pPr>
+              <w:cnfStyle w:val="000000100000" w:firstRow="0" w:lastRow="0" w:firstColumn="0" w:lastColumn="0" w:oddVBand="0" w:evenVBand="0" w:oddHBand="1" w:evenHBand="0" w:firstRowFirstColumn="0" w:firstRowLastColumn="0" w:lastRowFirstColumn="0" w:lastRowLastColumn="0"/>
+            </w:pPr>
+          </w:p>
+          <w:p>
+            <w:pPr>
+              <w:cnfStyle w:val="000000100000" w:firstRow="0" w:lastRow="0" w:firstColumn="0" w:lastColumn="0" w:oddVBand="0" w:evenVBand="0" w:oddHBand="1" w:evenHBand="0" w:firstRowFirstColumn="0" w:firstRowLastColumn="0" w:lastRowFirstColumn="0" w:lastRowLastColumn="0"/>
+            </w:pPr>
+          </w:p>
+          <w:p>
+            <w:pPr>
+              <w:cnfStyle w:val="000000100000" w:firstRow="0" w:lastRow="0" w:firstColumn="0" w:lastColumn="0" w:oddVBand="0" w:evenVBand="0" w:oddHBand="1" w:evenHBand="0" w:firstRowFirstColumn="0" w:firstRowLastColumn="0" w:lastRowFirstColumn="0" w:lastRowLastColumn="0"/>
+            </w:pPr>
+          </w:p>
         </w:tc>
       </w:tr>
       <w:tr>
@@ -256,6 +287,31 @@
           <w:tcPr>
             <w:tcW w:w="1870" w:type="dxa"/>
           </w:tcPr>
+          <w:p>
+            <w:pPr>
+              <w:cnfStyle w:val="000000000000" w:firstRow="0" w:lastRow="0" w:firstColumn="0" w:lastColumn="0" w:oddVBand="0" w:evenVBand="0" w:oddHBand="0" w:evenHBand="0" w:firstRowFirstColumn="0" w:firstRowLastColumn="0" w:lastRowFirstColumn="0" w:lastRowLastColumn="0"/>
+            </w:pPr>
+          </w:p>
+          <w:p>
+            <w:pPr>
+              <w:cnfStyle w:val="000000000000" w:firstRow="0" w:lastRow="0" w:firstColumn="0" w:lastColumn="0" w:oddVBand="0" w:evenVBand="0" w:oddHBand="0" w:evenHBand="0" w:firstRowFirstColumn="0" w:firstRowLastColumn="0" w:lastRowFirstColumn="0" w:lastRowLastColumn="0"/>
+            </w:pPr>
+          </w:p>
+          <w:p>
+            <w:pPr>
+              <w:cnfStyle w:val="000000000000" w:firstRow="0" w:lastRow="0" w:firstColumn="0" w:lastColumn="0" w:oddVBand="0" w:evenVBand="0" w:oddHBand="0" w:evenHBand="0" w:firstRowFirstColumn="0" w:firstRowLastColumn="0" w:lastRowFirstColumn="0" w:lastRowLastColumn="0"/>
+            </w:pPr>
+          </w:p>
+          <w:p>
+            <w:pPr>
+              <w:cnfStyle w:val="000000000000" w:firstRow="0" w:lastRow="0" w:firstColumn="0" w:lastColumn="0" w:oddVBand="0" w:evenVBand="0" w:oddHBand="0" w:evenHBand="0" w:firstRowFirstColumn="0" w:firstRowLastColumn="0" w:lastRowFirstColumn="0" w:lastRowLastColumn="0"/>
+            </w:pPr>
+          </w:p>
+          <w:p>
+            <w:pPr>
+              <w:cnfStyle w:val="000000000000" w:firstRow="0" w:lastRow="0" w:firstColumn="0" w:lastColumn="0" w:oddVBand="0" w:evenVBand="0" w:oddHBand="0" w:evenHBand="0" w:firstRowFirstColumn="0" w:firstRowLastColumn="0" w:lastRowFirstColumn="0" w:lastRowLastColumn="0"/>
+            </w:pPr>
+          </w:p>
           <w:p>
             <w:pPr>
               <w:cnfStyle w:val="000000000000" w:firstRow="0" w:lastRow="0" w:firstColumn="0" w:lastColumn="0" w:oddVBand="0" w:evenVBand="0" w:oddHBand="0" w:evenHBand="0" w:firstRowFirstColumn="0" w:firstRowLastColumn="0" w:lastRowFirstColumn="0" w:lastRowLastColumn="0"/>
@@ -337,6 +393,31 @@
               <w:cnfStyle w:val="000000100000" w:firstRow="0" w:lastRow="0" w:firstColumn="0" w:lastColumn="0" w:oddVBand="0" w:evenVBand="0" w:oddHBand="1" w:evenHBand="0" w:firstRowFirstColumn="0" w:firstRowLastColumn="0" w:lastRowFirstColumn="0" w:lastRowLastColumn="0"/>
             </w:pPr>
           </w:p>
+          <w:p>
+            <w:pPr>
+              <w:cnfStyle w:val="000000100000" w:firstRow="0" w:lastRow="0" w:firstColumn="0" w:lastColumn="0" w:oddVBand="0" w:evenVBand="0" w:oddHBand="1" w:evenHBand="0" w:firstRowFirstColumn="0" w:firstRowLastColumn="0" w:lastRowFirstColumn="0" w:lastRowLastColumn="0"/>
+            </w:pPr>
+          </w:p>
+          <w:p>
+            <w:pPr>
+              <w:cnfStyle w:val="000000100000" w:firstRow="0" w:lastRow="0" w:firstColumn="0" w:lastColumn="0" w:oddVBand="0" w:evenVBand="0" w:oddHBand="1" w:evenHBand="0" w:firstRowFirstColumn="0" w:firstRowLastColumn="0" w:lastRowFirstColumn="0" w:lastRowLastColumn="0"/>
+            </w:pPr>
+          </w:p>
+          <w:p>
+            <w:pPr>
+              <w:cnfStyle w:val="000000100000" w:firstRow="0" w:lastRow="0" w:firstColumn="0" w:lastColumn="0" w:oddVBand="0" w:evenVBand="0" w:oddHBand="1" w:evenHBand="0" w:firstRowFirstColumn="0" w:firstRowLastColumn="0" w:lastRowFirstColumn="0" w:lastRowLastColumn="0"/>
+            </w:pPr>
+          </w:p>
+          <w:p>
+            <w:pPr>
+              <w:cnfStyle w:val="000000100000" w:firstRow="0" w:lastRow="0" w:firstColumn="0" w:lastColumn="0" w:oddVBand="0" w:evenVBand="0" w:oddHBand="1" w:evenHBand="0" w:firstRowFirstColumn="0" w:firstRowLastColumn="0" w:lastRowFirstColumn="0" w:lastRowLastColumn="0"/>
+            </w:pPr>
+          </w:p>
+          <w:p>
+            <w:pPr>
+              <w:cnfStyle w:val="000000100000" w:firstRow="0" w:lastRow="0" w:firstColumn="0" w:lastColumn="0" w:oddVBand="0" w:evenVBand="0" w:oddHBand="1" w:evenHBand="0" w:firstRowFirstColumn="0" w:firstRowLastColumn="0" w:lastRowFirstColumn="0" w:lastRowLastColumn="0"/>
+            </w:pPr>
+          </w:p>
         </w:tc>
       </w:tr>
       <w:tr>
@@ -416,6 +497,105 @@
           <w:p>
             <w:pPr>
               <w:cnfStyle w:val="000000000000" w:firstRow="0" w:lastRow="0" w:firstColumn="0" w:lastColumn="0" w:oddVBand="0" w:evenVBand="0" w:oddHBand="0" w:evenHBand="0" w:firstRowFirstColumn="0" w:firstRowLastColumn="0" w:lastRowFirstColumn="0" w:lastRowLastColumn="0"/>
+            </w:pPr>
+          </w:p>
+          <w:p>
+            <w:pPr>
+              <w:cnfStyle w:val="000000000000" w:firstRow="0" w:lastRow="0" w:firstColumn="0" w:lastColumn="0" w:oddVBand="0" w:evenVBand="0" w:oddHBand="0" w:evenHBand="0" w:firstRowFirstColumn="0" w:firstRowLastColumn="0" w:lastRowFirstColumn="0" w:lastRowLastColumn="0"/>
+            </w:pPr>
+          </w:p>
+          <w:p>
+            <w:pPr>
+              <w:cnfStyle w:val="000000000000" w:firstRow="0" w:lastRow="0" w:firstColumn="0" w:lastColumn="0" w:oddVBand="0" w:evenVBand="0" w:oddHBand="0" w:evenHBand="0" w:firstRowFirstColumn="0" w:firstRowLastColumn="0" w:lastRowFirstColumn="0" w:lastRowLastColumn="0"/>
+            </w:pPr>
+          </w:p>
+          <w:p>
+            <w:pPr>
+              <w:cnfStyle w:val="000000000000" w:firstRow="0" w:lastRow="0" w:firstColumn="0" w:lastColumn="0" w:oddVBand="0" w:evenVBand="0" w:oddHBand="0" w:evenHBand="0" w:firstRowFirstColumn="0" w:firstRowLastColumn="0" w:lastRowFirstColumn="0" w:lastRowLastColumn="0"/>
+            </w:pPr>
+          </w:p>
+          <w:p>
+            <w:pPr>
+              <w:cnfStyle w:val="000000000000" w:firstRow="0" w:lastRow="0" w:firstColumn="0" w:lastColumn="0" w:oddVBand="0" w:evenVBand="0" w:oddHBand="0" w:evenHBand="0" w:firstRowFirstColumn="0" w:firstRowLastColumn="0" w:lastRowFirstColumn="0" w:lastRowLastColumn="0"/>
+            </w:pPr>
+          </w:p>
+        </w:tc>
+      </w:tr>
+      <w:tr>
+        <w:trPr>
+          <w:cnfStyle w:val="000000100000" w:firstRow="0" w:lastRow="0" w:firstColumn="0" w:lastColumn="0" w:oddVBand="0" w:evenVBand="0" w:oddHBand="1" w:evenHBand="0" w:firstRowFirstColumn="0" w:firstRowLastColumn="0" w:lastRowFirstColumn="0" w:lastRowLastColumn="0"/>
+        </w:trPr>
+        <w:tc>
+          <w:tcPr>
+            <w:cnfStyle w:val="001000000000" w:firstRow="0" w:lastRow="0" w:firstColumn="1" w:lastColumn="0" w:oddVBand="0" w:evenVBand="0" w:oddHBand="0" w:evenHBand="0" w:firstRowFirstColumn="0" w:firstRowLastColumn="0" w:lastRowFirstColumn="0" w:lastRowLastColumn="0"/>
+            <w:tcW w:w="1870" w:type="dxa"/>
+          </w:tcPr>
+          <w:p>
+            <w:pPr>
+              <w:rPr>
+                <w:b w:val="0"/>
+                <w:bCs w:val="0"/>
+              </w:rPr>
+            </w:pPr>
+          </w:p>
+        </w:tc>
+        <w:tc>
+          <w:tcPr>
+            <w:tcW w:w="1870" w:type="dxa"/>
+          </w:tcPr>
+          <w:p>
+            <w:pPr>
+              <w:cnfStyle w:val="000000100000" w:firstRow="0" w:lastRow="0" w:firstColumn="0" w:lastColumn="0" w:oddVBand="0" w:evenVBand="0" w:oddHBand="1" w:evenHBand="0" w:firstRowFirstColumn="0" w:firstRowLastColumn="0" w:lastRowFirstColumn="0" w:lastRowLastColumn="0"/>
+            </w:pPr>
+          </w:p>
+        </w:tc>
+        <w:tc>
+          <w:tcPr>
+            <w:tcW w:w="1870" w:type="dxa"/>
+          </w:tcPr>
+          <w:p>
+            <w:pPr>
+              <w:cnfStyle w:val="000000100000" w:firstRow="0" w:lastRow="0" w:firstColumn="0" w:lastColumn="0" w:oddVBand="0" w:evenVBand="0" w:oddHBand="1" w:evenHBand="0" w:firstRowFirstColumn="0" w:firstRowLastColumn="0" w:lastRowFirstColumn="0" w:lastRowLastColumn="0"/>
+            </w:pPr>
+          </w:p>
+        </w:tc>
+        <w:tc>
+          <w:tcPr>
+            <w:tcW w:w="1870" w:type="dxa"/>
+          </w:tcPr>
+          <w:p>
+            <w:pPr>
+              <w:cnfStyle w:val="000000100000" w:firstRow="0" w:lastRow="0" w:firstColumn="0" w:lastColumn="0" w:oddVBand="0" w:evenVBand="0" w:oddHBand="1" w:evenHBand="0" w:firstRowFirstColumn="0" w:firstRowLastColumn="0" w:lastRowFirstColumn="0" w:lastRowLastColumn="0"/>
+            </w:pPr>
+          </w:p>
+        </w:tc>
+        <w:tc>
+          <w:tcPr>
+            <w:tcW w:w="1870" w:type="dxa"/>
+          </w:tcPr>
+          <w:p>
+            <w:pPr>
+              <w:cnfStyle w:val="000000100000" w:firstRow="0" w:lastRow="0" w:firstColumn="0" w:lastColumn="0" w:oddVBand="0" w:evenVBand="0" w:oddHBand="1" w:evenHBand="0" w:firstRowFirstColumn="0" w:firstRowLastColumn="0" w:lastRowFirstColumn="0" w:lastRowLastColumn="0"/>
+            </w:pPr>
+          </w:p>
+          <w:p>
+            <w:pPr>
+              <w:cnfStyle w:val="000000100000" w:firstRow="0" w:lastRow="0" w:firstColumn="0" w:lastColumn="0" w:oddVBand="0" w:evenVBand="0" w:oddHBand="1" w:evenHBand="0" w:firstRowFirstColumn="0" w:firstRowLastColumn="0" w:lastRowFirstColumn="0" w:lastRowLastColumn="0"/>
+            </w:pPr>
+          </w:p>
+          <w:p>
+            <w:pPr>
+              <w:cnfStyle w:val="000000100000" w:firstRow="0" w:lastRow="0" w:firstColumn="0" w:lastColumn="0" w:oddVBand="0" w:evenVBand="0" w:oddHBand="1" w:evenHBand="0" w:firstRowFirstColumn="0" w:firstRowLastColumn="0" w:lastRowFirstColumn="0" w:lastRowLastColumn="0"/>
+            </w:pPr>
+          </w:p>
+          <w:p>
+            <w:pPr>
+              <w:cnfStyle w:val="000000100000" w:firstRow="0" w:lastRow="0" w:firstColumn="0" w:lastColumn="0" w:oddVBand="0" w:evenVBand="0" w:oddHBand="1" w:evenHBand="0" w:firstRowFirstColumn="0" w:firstRowLastColumn="0" w:lastRowFirstColumn="0" w:lastRowLastColumn="0"/>
+            </w:pPr>
+          </w:p>
+          <w:p>
+            <w:pPr>
+              <w:cnfStyle w:val="000000100000" w:firstRow="0" w:lastRow="0" w:firstColumn="0" w:lastColumn="0" w:oddVBand="0" w:evenVBand="0" w:oddHBand="1" w:evenHBand="0" w:firstRowFirstColumn="0" w:firstRowLastColumn="0" w:lastRowFirstColumn="0" w:lastRowLastColumn="0"/>
             </w:pPr>
           </w:p>
         </w:tc>
@@ -431,16 +611,12 @@
           <w:szCs w:val="32"/>
         </w:rPr>
       </w:pPr>
-      <w:r>
-        <w:br w:type="page"/>
-      </w:r>
     </w:p>
     <w:p>
       <w:pPr>
         <w:pStyle w:val="Heading1"/>
       </w:pPr>
       <w:r>
-        <w:lastRenderedPageBreak/>
         <w:t>Your Team</w:t>
       </w:r>
     </w:p>
@@ -527,7 +703,7 @@
               <w:cnfStyle w:val="100000000000" w:firstRow="1" w:lastRow="0" w:firstColumn="0" w:lastColumn="0" w:oddVBand="0" w:evenVBand="0" w:oddHBand="0" w:evenHBand="0" w:firstRowFirstColumn="0" w:firstRowLastColumn="0" w:lastRowFirstColumn="0" w:lastRowLastColumn="0"/>
             </w:pPr>
             <w:r>
-              <w:t>Best Evidence of their Ability</w:t>
+              <w:t>Evidence of their Ability</w:t>
             </w:r>
           </w:p>
         </w:tc>
@@ -912,13 +1088,19 @@
         <w:t>Group meetings</w:t>
       </w:r>
       <w:r>
-        <w:t xml:space="preserve"> for overall professional development and research progress.  Consider pinning these to key milestones (manuscript completed, starting job searches, planning for independent grants)</w:t>
+        <w:t xml:space="preserve"> for overall professional development and research progress.  Consider pinning these </w:t>
+      </w:r>
+      <w:proofErr w:type="spellStart"/>
+      <w:r>
+        <w:t>to</w:t>
+      </w:r>
+      <w:proofErr w:type="spellEnd"/>
+      <w:r>
+        <w:t xml:space="preserve"> key milestones (manuscript completed, starting job searches, planning for independent grants)</w:t>
       </w:r>
       <w:r>
         <w:t>.</w:t>
       </w:r>
-      <w:bookmarkStart w:id="0" w:name="_GoBack"/>
-      <w:bookmarkEnd w:id="0"/>
     </w:p>
     <w:p/>
     <w:p/>
@@ -935,7 +1117,7 @@
 </file>
 
 <file path=word/numbering.xml><?xml version="1.0" encoding="utf-8"?>
-<w:numbering xmlns:wpc="http://schemas.microsoft.com/office/word/2010/wordprocessingCanvas" xmlns:cx="http://schemas.microsoft.com/office/drawing/2014/chartex" xmlns:cx1="http://schemas.microsoft.com/office/drawing/2015/9/8/chartex" xmlns:cx2="http://schemas.microsoft.com/office/drawing/2015/10/21/chartex" xmlns:cx3="http://schemas.microsoft.com/office/drawing/2016/5/9/chartex" xmlns:cx4="http://schemas.microsoft.com/office/drawing/2016/5/10/chartex" xmlns:cx5="http://schemas.microsoft.com/office/drawing/2016/5/11/chartex" xmlns:cx6="http://schemas.microsoft.com/office/drawing/2016/5/12/chartex" xmlns:cx7="http://schemas.microsoft.com/office/drawing/2016/5/13/chartex" xmlns:cx8="http://schemas.microsoft.com/office/drawing/2016/5/14/chartex" xmlns:mc="http://schemas.openxmlformats.org/markup-compatibility/2006" xmlns:aink="http://schemas.microsoft.com/office/drawing/2016/ink" xmlns:am3d="http://schemas.microsoft.com/office/drawing/2017/model3d" xmlns:o="urn:schemas-microsoft-com:office:office" xmlns:r="http://schemas.openxmlformats.org/officeDocument/2006/relationships" xmlns:m="http://schemas.openxmlformats.org/officeDocument/2006/math" xmlns:v="urn:schemas-microsoft-com:vml" xmlns:wp14="http://schemas.microsoft.com/office/word/2010/wordprocessingDrawing" xmlns:wp="http://schemas.openxmlformats.org/drawingml/2006/wordprocessingDrawing" xmlns:w10="urn:schemas-microsoft-com:office:word" xmlns:w="http://schemas.openxmlformats.org/wordprocessingml/2006/main" xmlns:w14="http://schemas.microsoft.com/office/word/2010/wordml" xmlns:w15="http://schemas.microsoft.com/office/word/2012/wordml" xmlns:w16cid="http://schemas.microsoft.com/office/word/2016/wordml/cid" xmlns:w16se="http://schemas.microsoft.com/office/word/2015/wordml/symex" xmlns:wpg="http://schemas.microsoft.com/office/word/2010/wordprocessingGroup" xmlns:wpi="http://schemas.microsoft.com/office/word/2010/wordprocessingInk" xmlns:wne="http://schemas.microsoft.com/office/word/2006/wordml" xmlns:wps="http://schemas.microsoft.com/office/word/2010/wordprocessingShape" mc:Ignorable="w14 w15 w16se w16cid wp14">
+<w:numbering xmlns:wpc="http://schemas.microsoft.com/office/word/2010/wordprocessingCanvas" xmlns:cx="http://schemas.microsoft.com/office/drawing/2014/chartex" xmlns:cx1="http://schemas.microsoft.com/office/drawing/2015/9/8/chartex" xmlns:cx2="http://schemas.microsoft.com/office/drawing/2015/10/21/chartex" xmlns:cx3="http://schemas.microsoft.com/office/drawing/2016/5/9/chartex" xmlns:cx4="http://schemas.microsoft.com/office/drawing/2016/5/10/chartex" xmlns:cx5="http://schemas.microsoft.com/office/drawing/2016/5/11/chartex" xmlns:cx6="http://schemas.microsoft.com/office/drawing/2016/5/12/chartex" xmlns:cx7="http://schemas.microsoft.com/office/drawing/2016/5/13/chartex" xmlns:cx8="http://schemas.microsoft.com/office/drawing/2016/5/14/chartex" xmlns:mc="http://schemas.openxmlformats.org/markup-compatibility/2006" xmlns:aink="http://schemas.microsoft.com/office/drawing/2016/ink" xmlns:am3d="http://schemas.microsoft.com/office/drawing/2017/model3d" xmlns:o="urn:schemas-microsoft-com:office:office" xmlns:oel="http://schemas.microsoft.com/office/2019/extlst" xmlns:r="http://schemas.openxmlformats.org/officeDocument/2006/relationships" xmlns:m="http://schemas.openxmlformats.org/officeDocument/2006/math" xmlns:v="urn:schemas-microsoft-com:vml" xmlns:wp14="http://schemas.microsoft.com/office/word/2010/wordprocessingDrawing" xmlns:wp="http://schemas.openxmlformats.org/drawingml/2006/wordprocessingDrawing" xmlns:w10="urn:schemas-microsoft-com:office:word" xmlns:w="http://schemas.openxmlformats.org/wordprocessingml/2006/main" xmlns:w14="http://schemas.microsoft.com/office/word/2010/wordml" xmlns:w15="http://schemas.microsoft.com/office/word/2012/wordml" xmlns:w16cex="http://schemas.microsoft.com/office/word/2018/wordml/cex" xmlns:w16cid="http://schemas.microsoft.com/office/word/2016/wordml/cid" xmlns:w16="http://schemas.microsoft.com/office/word/2018/wordml" xmlns:w16du="http://schemas.microsoft.com/office/word/2023/wordml/word16du" xmlns:w16sdtdh="http://schemas.microsoft.com/office/word/2020/wordml/sdtdatahash" xmlns:w16sdtfl="http://schemas.microsoft.com/office/word/2024/wordml/sdtformatlock" xmlns:w16se="http://schemas.microsoft.com/office/word/2015/wordml/symex" xmlns:wpg="http://schemas.microsoft.com/office/word/2010/wordprocessingGroup" xmlns:wpi="http://schemas.microsoft.com/office/word/2010/wordprocessingInk" xmlns:wne="http://schemas.microsoft.com/office/word/2006/wordml" xmlns:wps="http://schemas.microsoft.com/office/word/2010/wordprocessingShape" mc:Ignorable="w14 w15 w16se w16cid w16 w16cex w16sdtdh w16sdtfl w16du wp14">
   <w:abstractNum w:abstractNumId="0" w15:restartNumberingAfterBreak="0">
     <w:nsid w:val="07225BE4"/>
     <w:multiLevelType w:val="hybridMultilevel"/>
@@ -1388,23 +1570,23 @@
       </w:rPr>
     </w:lvl>
   </w:abstractNum>
-  <w:num w:numId="1">
+  <w:num w:numId="1" w16cid:durableId="774249238">
     <w:abstractNumId w:val="2"/>
   </w:num>
-  <w:num w:numId="2">
+  <w:num w:numId="2" w16cid:durableId="2107844604">
     <w:abstractNumId w:val="0"/>
   </w:num>
-  <w:num w:numId="3">
+  <w:num w:numId="3" w16cid:durableId="1277522117">
     <w:abstractNumId w:val="3"/>
   </w:num>
-  <w:num w:numId="4">
+  <w:num w:numId="4" w16cid:durableId="2069693582">
     <w:abstractNumId w:val="1"/>
   </w:num>
 </w:numbering>
 </file>
 
 <file path=word/styles.xml><?xml version="1.0" encoding="utf-8"?>
-<w:styles xmlns:mc="http://schemas.openxmlformats.org/markup-compatibility/2006" xmlns:r="http://schemas.openxmlformats.org/officeDocument/2006/relationships" xmlns:w="http://schemas.openxmlformats.org/wordprocessingml/2006/main" xmlns:w14="http://schemas.microsoft.com/office/word/2010/wordml" xmlns:w15="http://schemas.microsoft.com/office/word/2012/wordml" xmlns:w16cid="http://schemas.microsoft.com/office/word/2016/wordml/cid" xmlns:w16se="http://schemas.microsoft.com/office/word/2015/wordml/symex" mc:Ignorable="w14 w15 w16se w16cid">
+<w:styles xmlns:mc="http://schemas.openxmlformats.org/markup-compatibility/2006" xmlns:r="http://schemas.openxmlformats.org/officeDocument/2006/relationships" xmlns:w="http://schemas.openxmlformats.org/wordprocessingml/2006/main" xmlns:w14="http://schemas.microsoft.com/office/word/2010/wordml" xmlns:w15="http://schemas.microsoft.com/office/word/2012/wordml" xmlns:w16cex="http://schemas.microsoft.com/office/word/2018/wordml/cex" xmlns:w16cid="http://schemas.microsoft.com/office/word/2016/wordml/cid" xmlns:w16="http://schemas.microsoft.com/office/word/2018/wordml" xmlns:w16du="http://schemas.microsoft.com/office/word/2023/wordml/word16du" xmlns:w16sdtdh="http://schemas.microsoft.com/office/word/2020/wordml/sdtdatahash" xmlns:w16sdtfl="http://schemas.microsoft.com/office/word/2024/wordml/sdtformatlock" xmlns:w16se="http://schemas.microsoft.com/office/word/2015/wordml/symex" mc:Ignorable="w14 w15 w16se w16cid w16 w16cex w16sdtdh w16sdtfl w16du">
   <w:docDefaults>
     <w:rPrDefault>
       <w:rPr>
@@ -1416,7 +1598,7 @@
     </w:rPrDefault>
     <w:pPrDefault/>
   </w:docDefaults>
-  <w:latentStyles w:defLockedState="0" w:defUIPriority="99" w:defSemiHidden="0" w:defUnhideWhenUsed="0" w:defQFormat="0" w:count="375">
+  <w:latentStyles w:defLockedState="0" w:defUIPriority="99" w:defSemiHidden="0" w:defUnhideWhenUsed="0" w:defQFormat="0" w:count="376">
     <w:lsdException w:name="Normal" w:uiPriority="0" w:qFormat="1"/>
     <w:lsdException w:name="heading 1" w:uiPriority="9" w:qFormat="1"/>
     <w:lsdException w:name="heading 2" w:semiHidden="1" w:uiPriority="9" w:unhideWhenUsed="1" w:qFormat="1"/>
@@ -1790,6 +1972,7 @@
     <w:lsdException w:name="List Table 7 Colorful Accent 6" w:uiPriority="52"/>
     <w:lsdException w:name="Mention" w:semiHidden="1" w:unhideWhenUsed="1"/>
     <w:lsdException w:name="Smart Hyperlink" w:semiHidden="1" w:unhideWhenUsed="1"/>
+    <w:lsdException w:name="Smart Link" w:semiHidden="1" w:unhideWhenUsed="1"/>
   </w:latentStyles>
   <w:style w:type="paragraph" w:default="1" w:styleId="Normal">
     <w:name w:val="Normal"/>

</xml_diff>